<commit_message>
Añadir retroalimentación y Reglamento de convivencia corregido
</commit_message>
<xml_diff>
--- a/Proyecto CECEQ/Avance 1/Reglamento de convivencia.docx
+++ b/Proyecto CECEQ/Avance 1/Reglamento de convivencia.docx
@@ -200,35 +200,6 @@
           <w:rtl w:val="0"/>
         </w:rPr>
         <w:t xml:space="preserve">Cualquier decisión del proyecto se tiene que tomar en conjunto.</w:t>
-      </w:r>
-    </w:p>
-    <w:p>
-      <w:pPr>
-        <w:numPr>
-          <w:ilvl w:val="0"/>
-          <w:numId w:val="1"/>
-        </w:numPr>
-        <w:ind w:left="720" w:hanging="360"/>
-        <w:contextualSpacing w:val="1"/>
-        <w:rPr>
-          <w:u w:val="none"/>
-        </w:rPr>
-      </w:pPr>
-      <w:r>
-        <w:rPr>
-          <w:rtl w:val="0"/>
-        </w:rPr>
-      </w:r>
-    </w:p>
-    <w:p>
-      <w:pPr>
-        <w:contextualSpacing w:val="0"/>
-        <w:rPr/>
-      </w:pPr>
-      <w:r>
-        <w:rPr>
-          <w:rtl w:val="0"/>
-        </w:rPr>
       </w:r>
     </w:p>
     <w:p>

</xml_diff>